<commit_message>
cap nhat yeu cau pm
</commit_message>
<xml_diff>
--- a/RequirementsAnalysis/Đề xuất đề tài PTPM chuyên nghiệp.docx
+++ b/RequirementsAnalysis/Đề xuất đề tài PTPM chuyên nghiệp.docx
@@ -45,22 +45,6 @@
           <w:sz w:val="28"/>
           <w:szCs w:val="28"/>
         </w:rPr>
-        <w:t>Trần Kim Tuyến            20144996</w:t>
-      </w:r>
-    </w:p>
-    <w:p>
-      <w:pPr>
-        <w:ind w:left="1440" w:firstLine="720"/>
-        <w:rPr>
-          <w:sz w:val="28"/>
-          <w:szCs w:val="28"/>
-        </w:rPr>
-      </w:pPr>
-      <w:r>
-        <w:rPr>
-          <w:sz w:val="28"/>
-          <w:szCs w:val="28"/>
-        </w:rPr>
         <w:t>Nguyễn Quang Thành  20163722</w:t>
       </w:r>
     </w:p>
@@ -872,7 +856,31 @@
           <w:sz w:val="28"/>
           <w:szCs w:val="28"/>
         </w:rPr>
-        <w:t xml:space="preserve"> cho shipper. </w:t>
+        <w:t xml:space="preserve"> cho shipper</w:t>
+      </w:r>
+      <w:r>
+        <w:rPr>
+          <w:sz w:val="28"/>
+          <w:szCs w:val="28"/>
+          <w:lang w:val="en-US"/>
+        </w:rPr>
+        <w:t xml:space="preserve">, trạng thái đơn hàng </w:t>
+      </w:r>
+      <w:r>
+        <w:rPr>
+          <w:b/>
+          <w:sz w:val="28"/>
+          <w:szCs w:val="28"/>
+          <w:lang w:val="en-US"/>
+        </w:rPr>
+        <w:t>“đã phân công”</w:t>
+      </w:r>
+      <w:r>
+        <w:rPr>
+          <w:sz w:val="28"/>
+          <w:szCs w:val="28"/>
+        </w:rPr>
+        <w:t xml:space="preserve">. </w:t>
       </w:r>
     </w:p>
     <w:p>
@@ -1002,6 +1010,16 @@
         </w:rPr>
         <w:t xml:space="preserve">”. </w:t>
       </w:r>
+      <w:r>
+        <w:rPr>
+          <w:sz w:val="28"/>
+          <w:szCs w:val="28"/>
+          <w:lang w:val="en-US"/>
+        </w:rPr>
+        <w:t>Hệ thống tạo ra 2 hóa đơn có chữ ký của Thủ kho và Shipper để xác nhận việc giao nhận hàng.</w:t>
+      </w:r>
+      <w:bookmarkStart w:id="0" w:name="_GoBack"/>
+      <w:bookmarkEnd w:id="0"/>
     </w:p>
     <w:p>
       <w:pPr>
@@ -1190,16 +1208,8 @@
           <w:szCs w:val="28"/>
           <w:lang w:val="en-US"/>
         </w:rPr>
-        <w:t xml:space="preserve">Trong quá trình giao hàng, trường hợp đổi trả mà số lượng và loại mặt hàng không thay đổi thì Shipper mang hàng về đổi trả </w:t>
-      </w:r>
-      <w:r>
-        <w:rPr>
-          <w:sz w:val="28"/>
-          <w:szCs w:val="28"/>
-          <w:lang w:val="en-US"/>
-        </w:rPr>
         <w:lastRenderedPageBreak/>
-        <w:t>cho Thủ kho, việc xử lý diễn ra bình thường mà không phải cập nhật hóa đơn. Nếu số lượng các mặt hàng giao thay đổi thì cần cập nhật lại hóa đơn cho đúng với thực tế.</w:t>
+        <w:t>Trong quá trình giao hàng, trường hợp đổi trả mà số lượng và loại mặt hàng không thay đổi thì Shipper mang hàng về đổi trả cho Thủ kho, việc xử lý diễn ra bình thường mà không phải cập nhật hóa đơn. Nếu số lượng các mặt hàng giao thay đổi thì cần cập nhật lại hóa đơn cho đúng với thực tế.</w:t>
       </w:r>
     </w:p>
     <w:p>
@@ -1407,6 +1417,194 @@
     </w:p>
     <w:p>
       <w:pPr>
+        <w:rPr>
+          <w:sz w:val="28"/>
+          <w:szCs w:val="28"/>
+        </w:rPr>
+      </w:pPr>
+      <w:r>
+        <w:rPr>
+          <w:sz w:val="28"/>
+          <w:szCs w:val="28"/>
+        </w:rPr>
+        <w:t>Sơ đồ hệ thống:</w:t>
+      </w:r>
+    </w:p>
+    <w:p>
+      <w:pPr>
+        <w:rPr>
+          <w:noProof/>
+        </w:rPr>
+      </w:pPr>
+      <w:r>
+        <w:rPr>
+          <w:noProof/>
+          <w:lang w:val="en-US"/>
+        </w:rPr>
+        <w:drawing>
+          <wp:inline distT="0" distB="0" distL="0" distR="0">
+            <wp:extent cx="5381625" cy="3219450"/>
+            <wp:effectExtent l="0" t="0" r="9525" b="0"/>
+            <wp:docPr id="2" name="Picture 2"/>
+            <wp:cNvGraphicFramePr>
+              <a:graphicFrameLocks xmlns:a="http://schemas.openxmlformats.org/drawingml/2006/main" noChangeAspect="1"/>
+            </wp:cNvGraphicFramePr>
+            <a:graphic xmlns:a="http://schemas.openxmlformats.org/drawingml/2006/main">
+              <a:graphicData uri="http://schemas.openxmlformats.org/drawingml/2006/picture">
+                <pic:pic xmlns:pic="http://schemas.openxmlformats.org/drawingml/2006/picture">
+                  <pic:nvPicPr>
+                    <pic:cNvPr id="0" name="Picture 1"/>
+                    <pic:cNvPicPr>
+                      <a:picLocks noChangeAspect="1" noChangeArrowheads="1"/>
+                    </pic:cNvPicPr>
+                  </pic:nvPicPr>
+                  <pic:blipFill>
+                    <a:blip r:embed="rId7">
+                      <a:extLst>
+                        <a:ext uri="{28A0092B-C50C-407E-A947-70E740481C1C}">
+                          <a14:useLocalDpi xmlns:a14="http://schemas.microsoft.com/office/drawing/2010/main" val="0"/>
+                        </a:ext>
+                      </a:extLst>
+                    </a:blip>
+                    <a:srcRect/>
+                    <a:stretch>
+                      <a:fillRect/>
+                    </a:stretch>
+                  </pic:blipFill>
+                  <pic:spPr bwMode="auto">
+                    <a:xfrm>
+                      <a:off x="0" y="0"/>
+                      <a:ext cx="5381625" cy="3219450"/>
+                    </a:xfrm>
+                    <a:prstGeom prst="rect">
+                      <a:avLst/>
+                    </a:prstGeom>
+                    <a:noFill/>
+                    <a:ln>
+                      <a:noFill/>
+                    </a:ln>
+                  </pic:spPr>
+                </pic:pic>
+              </a:graphicData>
+            </a:graphic>
+          </wp:inline>
+        </w:drawing>
+      </w:r>
+    </w:p>
+    <w:p/>
+    <w:p>
+      <w:pPr>
+        <w:rPr>
+          <w:sz w:val="28"/>
+          <w:szCs w:val="28"/>
+        </w:rPr>
+      </w:pPr>
+      <w:r>
+        <w:rPr>
+          <w:sz w:val="28"/>
+          <w:szCs w:val="28"/>
+        </w:rPr>
+        <w:t>Hệ thống sử dụng kiến trúc MVC:</w:t>
+      </w:r>
+    </w:p>
+    <w:p>
+      <w:pPr>
+        <w:numPr>
+          <w:ilvl w:val="0"/>
+          <w:numId w:val="13"/>
+        </w:numPr>
+        <w:rPr>
+          <w:sz w:val="28"/>
+          <w:szCs w:val="28"/>
+        </w:rPr>
+      </w:pPr>
+      <w:r>
+        <w:rPr>
+          <w:sz w:val="28"/>
+          <w:szCs w:val="28"/>
+        </w:rPr>
+        <w:lastRenderedPageBreak/>
+        <w:t>Tầng Controller: Đây là tầng điều phối của ứng dụng: nhận request từ client, phân tích request, gọi tầng Model để lấy dữ liệu và tầng View để tổ chức hiển thị dữ liệu.</w:t>
+      </w:r>
+    </w:p>
+    <w:p>
+      <w:pPr>
+        <w:numPr>
+          <w:ilvl w:val="0"/>
+          <w:numId w:val="13"/>
+        </w:numPr>
+        <w:rPr>
+          <w:sz w:val="28"/>
+          <w:szCs w:val="28"/>
+        </w:rPr>
+      </w:pPr>
+      <w:r>
+        <w:rPr>
+          <w:sz w:val="28"/>
+          <w:szCs w:val="28"/>
+        </w:rPr>
+        <w:t>Tầng Model và các lớp thực thể (Entity class)</w:t>
+      </w:r>
+    </w:p>
+    <w:p>
+      <w:pPr>
+        <w:numPr>
+          <w:ilvl w:val="1"/>
+          <w:numId w:val="13"/>
+        </w:numPr>
+        <w:rPr>
+          <w:sz w:val="28"/>
+          <w:szCs w:val="28"/>
+        </w:rPr>
+      </w:pPr>
+      <w:r>
+        <w:rPr>
+          <w:sz w:val="28"/>
+          <w:szCs w:val="28"/>
+        </w:rPr>
+        <w:t>Nhiệm vụ chính của tầng này là việc thao tác với cơ sở dữ liệu để lưu trữ cũng như truy vấn dữ liệu. Các thao tác với CSDL phải được đặt hết ở trong tầng này, nó sẽ chứa các thao tác cơ bản để truy vấn CSDL như: đọc, thêm, xoá, sửa.</w:t>
+      </w:r>
+    </w:p>
+    <w:p>
+      <w:pPr>
+        <w:numPr>
+          <w:ilvl w:val="1"/>
+          <w:numId w:val="13"/>
+        </w:numPr>
+        <w:rPr>
+          <w:sz w:val="28"/>
+          <w:szCs w:val="28"/>
+        </w:rPr>
+      </w:pPr>
+      <w:r>
+        <w:rPr>
+          <w:sz w:val="28"/>
+          <w:szCs w:val="28"/>
+        </w:rPr>
+        <w:t>Ngoài ra thì thằng này còn chứa các lớp thực thể (Entity class), nó là các lớp để mô phỏng những đối tượng trong thực tế.</w:t>
+      </w:r>
+    </w:p>
+    <w:p>
+      <w:pPr>
+        <w:numPr>
+          <w:ilvl w:val="0"/>
+          <w:numId w:val="13"/>
+        </w:numPr>
+        <w:rPr>
+          <w:sz w:val="28"/>
+          <w:szCs w:val="28"/>
+        </w:rPr>
+      </w:pPr>
+      <w:r>
+        <w:rPr>
+          <w:sz w:val="28"/>
+          <w:szCs w:val="28"/>
+        </w:rPr>
+        <w:t>Tầng View:  các lớp thuộc tầng này dùng để định dạng hiển thị dữ liệu lên cho người dùng.</w:t>
+      </w:r>
+    </w:p>
+    <w:p>
+      <w:pPr>
         <w:pStyle w:val="ListParagraph"/>
         <w:rPr>
           <w:sz w:val="28"/>
@@ -1414,8 +1612,6 @@
           <w:lang w:val="en-US"/>
         </w:rPr>
       </w:pPr>
-      <w:bookmarkStart w:id="0" w:name="_GoBack"/>
-      <w:bookmarkEnd w:id="0"/>
     </w:p>
     <w:p>
       <w:pPr>
@@ -1473,6 +1669,222 @@
           <w:lang w:val="en-US"/>
         </w:rPr>
         <w:t>Công nghệ sử dụng</w:t>
+      </w:r>
+    </w:p>
+    <w:p>
+      <w:pPr>
+        <w:pStyle w:val="Heading3"/>
+        <w:keepLines w:val="0"/>
+        <w:numPr>
+          <w:ilvl w:val="1"/>
+          <w:numId w:val="15"/>
+        </w:numPr>
+        <w:spacing w:before="120" w:after="0"/>
+        <w:jc w:val="both"/>
+      </w:pPr>
+      <w:bookmarkStart w:id="1" w:name="_Toc8685553"/>
+      <w:r>
+        <w:t>Client – side</w:t>
+      </w:r>
+      <w:bookmarkEnd w:id="1"/>
+    </w:p>
+    <w:p>
+      <w:pPr>
+        <w:numPr>
+          <w:ilvl w:val="1"/>
+          <w:numId w:val="14"/>
+        </w:numPr>
+        <w:ind w:left="720"/>
+      </w:pPr>
+      <w:r>
+        <w:t>Nền tảng sử dụng : Trình duyệt.</w:t>
+      </w:r>
+    </w:p>
+    <w:p>
+      <w:pPr>
+        <w:pStyle w:val="NormalWeb"/>
+        <w:numPr>
+          <w:ilvl w:val="1"/>
+          <w:numId w:val="14"/>
+        </w:numPr>
+        <w:spacing w:before="120" w:beforeAutospacing="0" w:after="0" w:afterAutospacing="0" w:line="276" w:lineRule="auto"/>
+        <w:ind w:left="720"/>
+        <w:jc w:val="both"/>
+        <w:rPr>
+          <w:sz w:val="26"/>
+          <w:szCs w:val="26"/>
+        </w:rPr>
+      </w:pPr>
+      <w:r>
+        <w:rPr>
+          <w:color w:val="000000"/>
+          <w:sz w:val="26"/>
+          <w:szCs w:val="26"/>
+        </w:rPr>
+        <w:t>Ngôn ngữ sử dụng: HTML5, CSS, JavaScript.</w:t>
+      </w:r>
+    </w:p>
+    <w:p>
+      <w:pPr>
+        <w:pStyle w:val="NormalWeb"/>
+        <w:numPr>
+          <w:ilvl w:val="1"/>
+          <w:numId w:val="14"/>
+        </w:numPr>
+        <w:spacing w:before="120" w:beforeAutospacing="0" w:after="0" w:afterAutospacing="0" w:line="276" w:lineRule="auto"/>
+        <w:ind w:left="720"/>
+        <w:jc w:val="both"/>
+        <w:rPr>
+          <w:sz w:val="26"/>
+          <w:szCs w:val="26"/>
+        </w:rPr>
+      </w:pPr>
+      <w:r>
+        <w:rPr>
+          <w:color w:val="000000"/>
+          <w:sz w:val="26"/>
+          <w:szCs w:val="26"/>
+        </w:rPr>
+        <w:t>Framework sử dụng: Bootstrap, Fontawesome, Materialize.</w:t>
+      </w:r>
+    </w:p>
+    <w:p>
+      <w:pPr>
+        <w:pStyle w:val="NormalWeb"/>
+        <w:numPr>
+          <w:ilvl w:val="1"/>
+          <w:numId w:val="14"/>
+        </w:numPr>
+        <w:spacing w:before="120" w:beforeAutospacing="0" w:after="0" w:afterAutospacing="0" w:line="276" w:lineRule="auto"/>
+        <w:ind w:left="720"/>
+        <w:jc w:val="both"/>
+        <w:rPr>
+          <w:sz w:val="26"/>
+          <w:szCs w:val="26"/>
+        </w:rPr>
+      </w:pPr>
+      <w:r>
+        <w:rPr>
+          <w:color w:val="000000"/>
+          <w:sz w:val="26"/>
+          <w:szCs w:val="26"/>
+        </w:rPr>
+        <w:t>Thư viện sử dụng: Jquery, Moment, Axios.</w:t>
+      </w:r>
+    </w:p>
+    <w:p>
+      <w:pPr>
+        <w:pStyle w:val="Heading3"/>
+        <w:keepLines w:val="0"/>
+        <w:numPr>
+          <w:ilvl w:val="1"/>
+          <w:numId w:val="16"/>
+        </w:numPr>
+        <w:spacing w:before="120" w:after="0"/>
+        <w:jc w:val="both"/>
+      </w:pPr>
+      <w:bookmarkStart w:id="2" w:name="_Toc8685554"/>
+      <w:r>
+        <w:t>Server – side</w:t>
+      </w:r>
+      <w:bookmarkEnd w:id="2"/>
+    </w:p>
+    <w:p>
+      <w:pPr>
+        <w:numPr>
+          <w:ilvl w:val="1"/>
+          <w:numId w:val="14"/>
+        </w:numPr>
+        <w:ind w:left="720"/>
+      </w:pPr>
+      <w:r>
+        <w:t>Nền tảng sử dụ</w:t>
+      </w:r>
+      <w:r>
+        <w:t>ng: Java</w:t>
+      </w:r>
+      <w:r>
+        <w:t>, hệ quản trị cơ sở dữ liệu MySQL.</w:t>
+      </w:r>
+    </w:p>
+    <w:p>
+      <w:pPr>
+        <w:pStyle w:val="NormalWeb"/>
+        <w:numPr>
+          <w:ilvl w:val="1"/>
+          <w:numId w:val="14"/>
+        </w:numPr>
+        <w:spacing w:before="120" w:beforeAutospacing="0" w:after="0" w:afterAutospacing="0" w:line="276" w:lineRule="auto"/>
+        <w:ind w:left="720"/>
+        <w:rPr>
+          <w:sz w:val="26"/>
+          <w:szCs w:val="26"/>
+        </w:rPr>
+      </w:pPr>
+      <w:r>
+        <w:rPr>
+          <w:sz w:val="26"/>
+          <w:szCs w:val="26"/>
+        </w:rPr>
+        <w:t>Ngôn ngữ sử dụng: Java</w:t>
+      </w:r>
+      <w:r>
+        <w:rPr>
+          <w:sz w:val="26"/>
+          <w:szCs w:val="26"/>
+        </w:rPr>
+        <w:t>, MySQL</w:t>
+      </w:r>
+      <w:r>
+        <w:rPr>
+          <w:sz w:val="26"/>
+          <w:szCs w:val="26"/>
+        </w:rPr>
+        <w:t>.</w:t>
+      </w:r>
+    </w:p>
+    <w:p>
+      <w:pPr>
+        <w:pStyle w:val="NormalWeb"/>
+        <w:numPr>
+          <w:ilvl w:val="1"/>
+          <w:numId w:val="14"/>
+        </w:numPr>
+        <w:spacing w:before="120" w:beforeAutospacing="0" w:after="0" w:afterAutospacing="0" w:line="276" w:lineRule="auto"/>
+        <w:ind w:left="720"/>
+        <w:rPr>
+          <w:sz w:val="26"/>
+          <w:szCs w:val="26"/>
+        </w:rPr>
+      </w:pPr>
+      <w:r>
+        <w:rPr>
+          <w:sz w:val="26"/>
+          <w:szCs w:val="26"/>
+        </w:rPr>
+        <w:t>Framework sử dụng: Spring MVC</w:t>
+      </w:r>
+    </w:p>
+    <w:p>
+      <w:pPr>
+        <w:pStyle w:val="NormalWeb"/>
+        <w:numPr>
+          <w:ilvl w:val="1"/>
+          <w:numId w:val="14"/>
+        </w:numPr>
+        <w:spacing w:before="120" w:beforeAutospacing="0" w:after="0" w:afterAutospacing="0" w:line="276" w:lineRule="auto"/>
+        <w:ind w:left="720"/>
+        <w:rPr>
+          <w:sz w:val="26"/>
+          <w:szCs w:val="26"/>
+        </w:rPr>
+      </w:pPr>
+      <w:r>
+        <w:rPr>
+          <w:sz w:val="26"/>
+          <w:szCs w:val="26"/>
+        </w:rPr>
+        <w:t>Thư viện sử dụng: Các thư viện mã nguồn mở của bên thứ ba.</w:t>
       </w:r>
     </w:p>
     <w:p>
@@ -1497,6 +1909,119 @@
 <file path=word/numbering.xml><?xml version="1.0" encoding="utf-8"?>
 <w:numbering xmlns:wpc="http://schemas.microsoft.com/office/word/2010/wordprocessingCanvas" xmlns:cx="http://schemas.microsoft.com/office/drawing/2014/chartex" xmlns:mc="http://schemas.openxmlformats.org/markup-compatibility/2006" xmlns:o="urn:schemas-microsoft-com:office:office" xmlns:r="http://schemas.openxmlformats.org/officeDocument/2006/relationships" xmlns:m="http://schemas.openxmlformats.org/officeDocument/2006/math" xmlns:v="urn:schemas-microsoft-com:vml" xmlns:wp14="http://schemas.microsoft.com/office/word/2010/wordprocessingDrawing" xmlns:wp="http://schemas.openxmlformats.org/drawingml/2006/wordprocessingDrawing" xmlns:w10="urn:schemas-microsoft-com:office:word" xmlns:w="http://schemas.openxmlformats.org/wordprocessingml/2006/main" xmlns:w14="http://schemas.microsoft.com/office/word/2010/wordml" xmlns:w15="http://schemas.microsoft.com/office/word/2012/wordml" xmlns:w16se="http://schemas.microsoft.com/office/word/2015/wordml/symex" xmlns:wpg="http://schemas.microsoft.com/office/word/2010/wordprocessingGroup" xmlns:wpi="http://schemas.microsoft.com/office/word/2010/wordprocessingInk" xmlns:wne="http://schemas.microsoft.com/office/word/2006/wordml" xmlns:wps="http://schemas.microsoft.com/office/word/2010/wordprocessingShape" mc:Ignorable="w14 w15 w16se wp14">
   <w:abstractNum w:abstractNumId="0" w15:restartNumberingAfterBreak="0">
+    <w:nsid w:val="0064334C"/>
+    <w:multiLevelType w:val="multilevel"/>
+    <w:tmpl w:val="68A4F752"/>
+    <w:lvl w:ilvl="0">
+      <w:start w:val="1"/>
+      <w:numFmt w:val="upperRoman"/>
+      <w:lvlText w:val="%1."/>
+      <w:lvlJc w:val="right"/>
+      <w:pPr>
+        <w:ind w:left="720" w:hanging="360"/>
+      </w:pPr>
+      <w:rPr>
+        <w:u w:val="none"/>
+      </w:rPr>
+    </w:lvl>
+    <w:lvl w:ilvl="1">
+      <w:start w:val="1"/>
+      <w:numFmt w:val="decimal"/>
+      <w:lvlText w:val="%2."/>
+      <w:lvlJc w:val="left"/>
+      <w:pPr>
+        <w:ind w:left="1440" w:hanging="360"/>
+      </w:pPr>
+      <w:rPr>
+        <w:u w:val="none"/>
+      </w:rPr>
+    </w:lvl>
+    <w:lvl w:ilvl="2">
+      <w:start w:val="1"/>
+      <w:numFmt w:val="decimal"/>
+      <w:lvlText w:val="%3."/>
+      <w:lvlJc w:val="left"/>
+      <w:pPr>
+        <w:ind w:left="2160" w:hanging="360"/>
+      </w:pPr>
+      <w:rPr>
+        <w:u w:val="none"/>
+      </w:rPr>
+    </w:lvl>
+    <w:lvl w:ilvl="3">
+      <w:start w:val="1"/>
+      <w:numFmt w:val="lowerLetter"/>
+      <w:lvlText w:val="%4)"/>
+      <w:lvlJc w:val="left"/>
+      <w:pPr>
+        <w:ind w:left="2880" w:hanging="360"/>
+      </w:pPr>
+      <w:rPr>
+        <w:u w:val="none"/>
+      </w:rPr>
+    </w:lvl>
+    <w:lvl w:ilvl="4">
+      <w:start w:val="1"/>
+      <w:numFmt w:val="decimal"/>
+      <w:lvlText w:val="(%5)"/>
+      <w:lvlJc w:val="left"/>
+      <w:pPr>
+        <w:ind w:left="3600" w:hanging="360"/>
+      </w:pPr>
+      <w:rPr>
+        <w:u w:val="none"/>
+      </w:rPr>
+    </w:lvl>
+    <w:lvl w:ilvl="5">
+      <w:start w:val="1"/>
+      <w:numFmt w:val="lowerLetter"/>
+      <w:lvlText w:val="(%6)"/>
+      <w:lvlJc w:val="left"/>
+      <w:pPr>
+        <w:ind w:left="4320" w:hanging="360"/>
+      </w:pPr>
+      <w:rPr>
+        <w:u w:val="none"/>
+      </w:rPr>
+    </w:lvl>
+    <w:lvl w:ilvl="6">
+      <w:start w:val="1"/>
+      <w:numFmt w:val="lowerRoman"/>
+      <w:lvlText w:val="(%7)"/>
+      <w:lvlJc w:val="right"/>
+      <w:pPr>
+        <w:ind w:left="5040" w:hanging="360"/>
+      </w:pPr>
+      <w:rPr>
+        <w:u w:val="none"/>
+      </w:rPr>
+    </w:lvl>
+    <w:lvl w:ilvl="7">
+      <w:start w:val="1"/>
+      <w:numFmt w:val="lowerLetter"/>
+      <w:lvlText w:val="(%8)"/>
+      <w:lvlJc w:val="left"/>
+      <w:pPr>
+        <w:ind w:left="5760" w:hanging="360"/>
+      </w:pPr>
+      <w:rPr>
+        <w:u w:val="none"/>
+      </w:rPr>
+    </w:lvl>
+    <w:lvl w:ilvl="8">
+      <w:start w:val="1"/>
+      <w:numFmt w:val="lowerRoman"/>
+      <w:lvlText w:val="(%9)"/>
+      <w:lvlJc w:val="right"/>
+      <w:pPr>
+        <w:ind w:left="6480" w:hanging="360"/>
+      </w:pPr>
+      <w:rPr>
+        <w:u w:val="none"/>
+      </w:rPr>
+    </w:lvl>
+  </w:abstractNum>
+  <w:abstractNum w:abstractNumId="1" w15:restartNumberingAfterBreak="0">
     <w:nsid w:val="0A8B2021"/>
     <w:multiLevelType w:val="multilevel"/>
     <w:tmpl w:val="70F84676"/>
@@ -1609,7 +2134,264 @@
       </w:rPr>
     </w:lvl>
   </w:abstractNum>
-  <w:abstractNum w:abstractNumId="1" w15:restartNumberingAfterBreak="0">
+  <w:abstractNum w:abstractNumId="2" w15:restartNumberingAfterBreak="0">
+    <w:nsid w:val="0CEA232E"/>
+    <w:multiLevelType w:val="multilevel"/>
+    <w:tmpl w:val="BB9CCA7C"/>
+    <w:lvl w:ilvl="0">
+      <w:start w:val="1"/>
+      <w:numFmt w:val="upperRoman"/>
+      <w:lvlText w:val="%1."/>
+      <w:lvlJc w:val="right"/>
+      <w:pPr>
+        <w:ind w:left="720" w:hanging="360"/>
+      </w:pPr>
+      <w:rPr>
+        <w:u w:val="none"/>
+      </w:rPr>
+    </w:lvl>
+    <w:lvl w:ilvl="1">
+      <w:start w:val="1"/>
+      <w:numFmt w:val="decimal"/>
+      <w:lvlText w:val="%2."/>
+      <w:lvlJc w:val="left"/>
+      <w:pPr>
+        <w:ind w:left="1440" w:hanging="360"/>
+      </w:pPr>
+      <w:rPr>
+        <w:u w:val="none"/>
+      </w:rPr>
+    </w:lvl>
+    <w:lvl w:ilvl="2">
+      <w:start w:val="1"/>
+      <w:numFmt w:val="decimal"/>
+      <w:lvlText w:val="%3."/>
+      <w:lvlJc w:val="left"/>
+      <w:pPr>
+        <w:ind w:left="2160" w:hanging="360"/>
+      </w:pPr>
+      <w:rPr>
+        <w:u w:val="none"/>
+      </w:rPr>
+    </w:lvl>
+    <w:lvl w:ilvl="3">
+      <w:start w:val="1"/>
+      <w:numFmt w:val="lowerLetter"/>
+      <w:lvlText w:val="%4)"/>
+      <w:lvlJc w:val="left"/>
+      <w:pPr>
+        <w:ind w:left="2880" w:hanging="360"/>
+      </w:pPr>
+      <w:rPr>
+        <w:u w:val="none"/>
+      </w:rPr>
+    </w:lvl>
+    <w:lvl w:ilvl="4">
+      <w:start w:val="1"/>
+      <w:numFmt w:val="decimal"/>
+      <w:lvlText w:val="(%5)"/>
+      <w:lvlJc w:val="left"/>
+      <w:pPr>
+        <w:ind w:left="3600" w:hanging="360"/>
+      </w:pPr>
+      <w:rPr>
+        <w:u w:val="none"/>
+      </w:rPr>
+    </w:lvl>
+    <w:lvl w:ilvl="5">
+      <w:start w:val="1"/>
+      <w:numFmt w:val="lowerLetter"/>
+      <w:lvlText w:val="(%6)"/>
+      <w:lvlJc w:val="left"/>
+      <w:pPr>
+        <w:ind w:left="4320" w:hanging="360"/>
+      </w:pPr>
+      <w:rPr>
+        <w:u w:val="none"/>
+      </w:rPr>
+    </w:lvl>
+    <w:lvl w:ilvl="6">
+      <w:start w:val="1"/>
+      <w:numFmt w:val="lowerRoman"/>
+      <w:lvlText w:val="(%7)"/>
+      <w:lvlJc w:val="right"/>
+      <w:pPr>
+        <w:ind w:left="5040" w:hanging="360"/>
+      </w:pPr>
+      <w:rPr>
+        <w:u w:val="none"/>
+      </w:rPr>
+    </w:lvl>
+    <w:lvl w:ilvl="7">
+      <w:start w:val="1"/>
+      <w:numFmt w:val="lowerLetter"/>
+      <w:lvlText w:val="(%8)"/>
+      <w:lvlJc w:val="left"/>
+      <w:pPr>
+        <w:ind w:left="5760" w:hanging="360"/>
+      </w:pPr>
+      <w:rPr>
+        <w:u w:val="none"/>
+      </w:rPr>
+    </w:lvl>
+    <w:lvl w:ilvl="8">
+      <w:start w:val="1"/>
+      <w:numFmt w:val="lowerRoman"/>
+      <w:lvlText w:val="(%9)"/>
+      <w:lvlJc w:val="right"/>
+      <w:pPr>
+        <w:ind w:left="6480" w:hanging="360"/>
+      </w:pPr>
+      <w:rPr>
+        <w:u w:val="none"/>
+      </w:rPr>
+    </w:lvl>
+  </w:abstractNum>
+  <w:abstractNum w:abstractNumId="3" w15:restartNumberingAfterBreak="0">
+    <w:nsid w:val="0EBC7F7F"/>
+    <w:multiLevelType w:val="multilevel"/>
+    <w:tmpl w:val="A68AA652"/>
+    <w:lvl w:ilvl="0">
+      <w:start w:val="1"/>
+      <w:numFmt w:val="bullet"/>
+      <w:lvlText w:val=""/>
+      <w:lvlJc w:val="left"/>
+      <w:pPr>
+        <w:tabs>
+          <w:tab w:val="num" w:pos="720"/>
+        </w:tabs>
+        <w:ind w:left="720" w:hanging="360"/>
+      </w:pPr>
+      <w:rPr>
+        <w:rFonts w:ascii="Symbol" w:hAnsi="Symbol" w:hint="default"/>
+        <w:sz w:val="20"/>
+      </w:rPr>
+    </w:lvl>
+    <w:lvl w:ilvl="1">
+      <w:numFmt w:val="bullet"/>
+      <w:lvlText w:val="-"/>
+      <w:lvlJc w:val="left"/>
+      <w:pPr>
+        <w:ind w:left="1440" w:hanging="360"/>
+      </w:pPr>
+      <w:rPr>
+        <w:rFonts w:ascii="Times New Roman" w:eastAsia="Times New Roman" w:hAnsi="Times New Roman" w:cs="Times New Roman" w:hint="default"/>
+      </w:rPr>
+    </w:lvl>
+    <w:lvl w:ilvl="2">
+      <w:start w:val="1"/>
+      <w:numFmt w:val="bullet"/>
+      <w:lvlText w:val=""/>
+      <w:lvlJc w:val="left"/>
+      <w:pPr>
+        <w:tabs>
+          <w:tab w:val="num" w:pos="2160"/>
+        </w:tabs>
+        <w:ind w:left="2160" w:hanging="360"/>
+      </w:pPr>
+      <w:rPr>
+        <w:rFonts w:ascii="Wingdings" w:hAnsi="Wingdings" w:hint="default"/>
+        <w:sz w:val="20"/>
+      </w:rPr>
+    </w:lvl>
+    <w:lvl w:ilvl="3" w:tentative="1">
+      <w:start w:val="1"/>
+      <w:numFmt w:val="bullet"/>
+      <w:lvlText w:val=""/>
+      <w:lvlJc w:val="left"/>
+      <w:pPr>
+        <w:tabs>
+          <w:tab w:val="num" w:pos="2880"/>
+        </w:tabs>
+        <w:ind w:left="2880" w:hanging="360"/>
+      </w:pPr>
+      <w:rPr>
+        <w:rFonts w:ascii="Wingdings" w:hAnsi="Wingdings" w:hint="default"/>
+        <w:sz w:val="20"/>
+      </w:rPr>
+    </w:lvl>
+    <w:lvl w:ilvl="4" w:tentative="1">
+      <w:start w:val="1"/>
+      <w:numFmt w:val="bullet"/>
+      <w:lvlText w:val=""/>
+      <w:lvlJc w:val="left"/>
+      <w:pPr>
+        <w:tabs>
+          <w:tab w:val="num" w:pos="3600"/>
+        </w:tabs>
+        <w:ind w:left="3600" w:hanging="360"/>
+      </w:pPr>
+      <w:rPr>
+        <w:rFonts w:ascii="Wingdings" w:hAnsi="Wingdings" w:hint="default"/>
+        <w:sz w:val="20"/>
+      </w:rPr>
+    </w:lvl>
+    <w:lvl w:ilvl="5" w:tentative="1">
+      <w:start w:val="1"/>
+      <w:numFmt w:val="bullet"/>
+      <w:lvlText w:val=""/>
+      <w:lvlJc w:val="left"/>
+      <w:pPr>
+        <w:tabs>
+          <w:tab w:val="num" w:pos="4320"/>
+        </w:tabs>
+        <w:ind w:left="4320" w:hanging="360"/>
+      </w:pPr>
+      <w:rPr>
+        <w:rFonts w:ascii="Wingdings" w:hAnsi="Wingdings" w:hint="default"/>
+        <w:sz w:val="20"/>
+      </w:rPr>
+    </w:lvl>
+    <w:lvl w:ilvl="6" w:tentative="1">
+      <w:start w:val="1"/>
+      <w:numFmt w:val="bullet"/>
+      <w:lvlText w:val=""/>
+      <w:lvlJc w:val="left"/>
+      <w:pPr>
+        <w:tabs>
+          <w:tab w:val="num" w:pos="5040"/>
+        </w:tabs>
+        <w:ind w:left="5040" w:hanging="360"/>
+      </w:pPr>
+      <w:rPr>
+        <w:rFonts w:ascii="Wingdings" w:hAnsi="Wingdings" w:hint="default"/>
+        <w:sz w:val="20"/>
+      </w:rPr>
+    </w:lvl>
+    <w:lvl w:ilvl="7" w:tentative="1">
+      <w:start w:val="1"/>
+      <w:numFmt w:val="bullet"/>
+      <w:lvlText w:val=""/>
+      <w:lvlJc w:val="left"/>
+      <w:pPr>
+        <w:tabs>
+          <w:tab w:val="num" w:pos="5760"/>
+        </w:tabs>
+        <w:ind w:left="5760" w:hanging="360"/>
+      </w:pPr>
+      <w:rPr>
+        <w:rFonts w:ascii="Wingdings" w:hAnsi="Wingdings" w:hint="default"/>
+        <w:sz w:val="20"/>
+      </w:rPr>
+    </w:lvl>
+    <w:lvl w:ilvl="8" w:tentative="1">
+      <w:start w:val="1"/>
+      <w:numFmt w:val="bullet"/>
+      <w:lvlText w:val=""/>
+      <w:lvlJc w:val="left"/>
+      <w:pPr>
+        <w:tabs>
+          <w:tab w:val="num" w:pos="6480"/>
+        </w:tabs>
+        <w:ind w:left="6480" w:hanging="360"/>
+      </w:pPr>
+      <w:rPr>
+        <w:rFonts w:ascii="Wingdings" w:hAnsi="Wingdings" w:hint="default"/>
+        <w:sz w:val="20"/>
+      </w:rPr>
+    </w:lvl>
+  </w:abstractNum>
+  <w:abstractNum w:abstractNumId="4" w15:restartNumberingAfterBreak="0">
     <w:nsid w:val="113976AC"/>
     <w:multiLevelType w:val="multilevel"/>
     <w:tmpl w:val="C6A8A3B6"/>
@@ -1722,7 +2504,7 @@
       </w:rPr>
     </w:lvl>
   </w:abstractNum>
-  <w:abstractNum w:abstractNumId="2" w15:restartNumberingAfterBreak="0">
+  <w:abstractNum w:abstractNumId="5" w15:restartNumberingAfterBreak="0">
     <w:nsid w:val="11A061B5"/>
     <w:multiLevelType w:val="multilevel"/>
     <w:tmpl w:val="663C8B8C"/>
@@ -1835,7 +2617,7 @@
       </w:rPr>
     </w:lvl>
   </w:abstractNum>
-  <w:abstractNum w:abstractNumId="3" w15:restartNumberingAfterBreak="0">
+  <w:abstractNum w:abstractNumId="6" w15:restartNumberingAfterBreak="0">
     <w:nsid w:val="11B86573"/>
     <w:multiLevelType w:val="multilevel"/>
     <w:tmpl w:val="72D4C470"/>
@@ -1948,7 +2730,120 @@
       </w:rPr>
     </w:lvl>
   </w:abstractNum>
-  <w:abstractNum w:abstractNumId="4" w15:restartNumberingAfterBreak="0">
+  <w:abstractNum w:abstractNumId="7" w15:restartNumberingAfterBreak="0">
+    <w:nsid w:val="1A556E46"/>
+    <w:multiLevelType w:val="hybridMultilevel"/>
+    <w:tmpl w:val="603688FA"/>
+    <w:lvl w:ilvl="0" w:tplc="04090001">
+      <w:start w:val="1"/>
+      <w:numFmt w:val="bullet"/>
+      <w:lvlText w:val=""/>
+      <w:lvlJc w:val="left"/>
+      <w:pPr>
+        <w:ind w:left="720" w:hanging="360"/>
+      </w:pPr>
+      <w:rPr>
+        <w:rFonts w:ascii="Symbol" w:hAnsi="Symbol" w:hint="default"/>
+      </w:rPr>
+    </w:lvl>
+    <w:lvl w:ilvl="1" w:tplc="04090003">
+      <w:start w:val="1"/>
+      <w:numFmt w:val="bullet"/>
+      <w:lvlText w:val="o"/>
+      <w:lvlJc w:val="left"/>
+      <w:pPr>
+        <w:ind w:left="1440" w:hanging="360"/>
+      </w:pPr>
+      <w:rPr>
+        <w:rFonts w:ascii="Courier New" w:hAnsi="Courier New" w:cs="Courier New" w:hint="default"/>
+      </w:rPr>
+    </w:lvl>
+    <w:lvl w:ilvl="2" w:tplc="04090005" w:tentative="1">
+      <w:start w:val="1"/>
+      <w:numFmt w:val="bullet"/>
+      <w:lvlText w:val=""/>
+      <w:lvlJc w:val="left"/>
+      <w:pPr>
+        <w:ind w:left="2160" w:hanging="360"/>
+      </w:pPr>
+      <w:rPr>
+        <w:rFonts w:ascii="Wingdings" w:hAnsi="Wingdings" w:hint="default"/>
+      </w:rPr>
+    </w:lvl>
+    <w:lvl w:ilvl="3" w:tplc="04090001" w:tentative="1">
+      <w:start w:val="1"/>
+      <w:numFmt w:val="bullet"/>
+      <w:lvlText w:val=""/>
+      <w:lvlJc w:val="left"/>
+      <w:pPr>
+        <w:ind w:left="2880" w:hanging="360"/>
+      </w:pPr>
+      <w:rPr>
+        <w:rFonts w:ascii="Symbol" w:hAnsi="Symbol" w:hint="default"/>
+      </w:rPr>
+    </w:lvl>
+    <w:lvl w:ilvl="4" w:tplc="04090003" w:tentative="1">
+      <w:start w:val="1"/>
+      <w:numFmt w:val="bullet"/>
+      <w:lvlText w:val="o"/>
+      <w:lvlJc w:val="left"/>
+      <w:pPr>
+        <w:ind w:left="3600" w:hanging="360"/>
+      </w:pPr>
+      <w:rPr>
+        <w:rFonts w:ascii="Courier New" w:hAnsi="Courier New" w:cs="Courier New" w:hint="default"/>
+      </w:rPr>
+    </w:lvl>
+    <w:lvl w:ilvl="5" w:tplc="04090005" w:tentative="1">
+      <w:start w:val="1"/>
+      <w:numFmt w:val="bullet"/>
+      <w:lvlText w:val=""/>
+      <w:lvlJc w:val="left"/>
+      <w:pPr>
+        <w:ind w:left="4320" w:hanging="360"/>
+      </w:pPr>
+      <w:rPr>
+        <w:rFonts w:ascii="Wingdings" w:hAnsi="Wingdings" w:hint="default"/>
+      </w:rPr>
+    </w:lvl>
+    <w:lvl w:ilvl="6" w:tplc="04090001" w:tentative="1">
+      <w:start w:val="1"/>
+      <w:numFmt w:val="bullet"/>
+      <w:lvlText w:val=""/>
+      <w:lvlJc w:val="left"/>
+      <w:pPr>
+        <w:ind w:left="5040" w:hanging="360"/>
+      </w:pPr>
+      <w:rPr>
+        <w:rFonts w:ascii="Symbol" w:hAnsi="Symbol" w:hint="default"/>
+      </w:rPr>
+    </w:lvl>
+    <w:lvl w:ilvl="7" w:tplc="04090003" w:tentative="1">
+      <w:start w:val="1"/>
+      <w:numFmt w:val="bullet"/>
+      <w:lvlText w:val="o"/>
+      <w:lvlJc w:val="left"/>
+      <w:pPr>
+        <w:ind w:left="5760" w:hanging="360"/>
+      </w:pPr>
+      <w:rPr>
+        <w:rFonts w:ascii="Courier New" w:hAnsi="Courier New" w:cs="Courier New" w:hint="default"/>
+      </w:rPr>
+    </w:lvl>
+    <w:lvl w:ilvl="8" w:tplc="04090005" w:tentative="1">
+      <w:start w:val="1"/>
+      <w:numFmt w:val="bullet"/>
+      <w:lvlText w:val=""/>
+      <w:lvlJc w:val="left"/>
+      <w:pPr>
+        <w:ind w:left="6480" w:hanging="360"/>
+      </w:pPr>
+      <w:rPr>
+        <w:rFonts w:ascii="Wingdings" w:hAnsi="Wingdings" w:hint="default"/>
+      </w:rPr>
+    </w:lvl>
+  </w:abstractNum>
+  <w:abstractNum w:abstractNumId="8" w15:restartNumberingAfterBreak="0">
     <w:nsid w:val="386D5F94"/>
     <w:multiLevelType w:val="multilevel"/>
     <w:tmpl w:val="EFCE377A"/>
@@ -2061,7 +2956,7 @@
       </w:rPr>
     </w:lvl>
   </w:abstractNum>
-  <w:abstractNum w:abstractNumId="5" w15:restartNumberingAfterBreak="0">
+  <w:abstractNum w:abstractNumId="9" w15:restartNumberingAfterBreak="0">
     <w:nsid w:val="3875318E"/>
     <w:multiLevelType w:val="multilevel"/>
     <w:tmpl w:val="AD44AEF8"/>
@@ -2174,7 +3069,7 @@
       </w:rPr>
     </w:lvl>
   </w:abstractNum>
-  <w:abstractNum w:abstractNumId="6" w15:restartNumberingAfterBreak="0">
+  <w:abstractNum w:abstractNumId="10" w15:restartNumberingAfterBreak="0">
     <w:nsid w:val="40874871"/>
     <w:multiLevelType w:val="multilevel"/>
     <w:tmpl w:val="A3963AB4"/>
@@ -2287,7 +3182,7 @@
       </w:rPr>
     </w:lvl>
   </w:abstractNum>
-  <w:abstractNum w:abstractNumId="7" w15:restartNumberingAfterBreak="0">
+  <w:abstractNum w:abstractNumId="11" w15:restartNumberingAfterBreak="0">
     <w:nsid w:val="5DE73BF2"/>
     <w:multiLevelType w:val="multilevel"/>
     <w:tmpl w:val="C0261730"/>
@@ -2400,7 +3295,7 @@
       </w:rPr>
     </w:lvl>
   </w:abstractNum>
-  <w:abstractNum w:abstractNumId="8" w15:restartNumberingAfterBreak="0">
+  <w:abstractNum w:abstractNumId="12" w15:restartNumberingAfterBreak="0">
     <w:nsid w:val="5E7B58EB"/>
     <w:multiLevelType w:val="multilevel"/>
     <w:tmpl w:val="14A8E126"/>
@@ -2513,7 +3408,7 @@
       </w:rPr>
     </w:lvl>
   </w:abstractNum>
-  <w:abstractNum w:abstractNumId="9" w15:restartNumberingAfterBreak="0">
+  <w:abstractNum w:abstractNumId="13" w15:restartNumberingAfterBreak="0">
     <w:nsid w:val="6CB11397"/>
     <w:multiLevelType w:val="multilevel"/>
     <w:tmpl w:val="7E6A3670"/>
@@ -2626,7 +3521,7 @@
       </w:rPr>
     </w:lvl>
   </w:abstractNum>
-  <w:abstractNum w:abstractNumId="10" w15:restartNumberingAfterBreak="0">
+  <w:abstractNum w:abstractNumId="14" w15:restartNumberingAfterBreak="0">
     <w:nsid w:val="706D595D"/>
     <w:multiLevelType w:val="multilevel"/>
     <w:tmpl w:val="08807C6E"/>
@@ -2739,7 +3634,7 @@
       </w:rPr>
     </w:lvl>
   </w:abstractNum>
-  <w:abstractNum w:abstractNumId="11" w15:restartNumberingAfterBreak="0">
+  <w:abstractNum w:abstractNumId="15" w15:restartNumberingAfterBreak="0">
     <w:nsid w:val="70E6008B"/>
     <w:multiLevelType w:val="multilevel"/>
     <w:tmpl w:val="12DE1D0C"/>
@@ -2853,40 +3748,69 @@
     </w:lvl>
   </w:abstractNum>
   <w:num w:numId="1">
+    <w:abstractNumId w:val="15"/>
+  </w:num>
+  <w:num w:numId="2">
+    <w:abstractNumId w:val="12"/>
+  </w:num>
+  <w:num w:numId="3">
+    <w:abstractNumId w:val="6"/>
+  </w:num>
+  <w:num w:numId="4">
+    <w:abstractNumId w:val="8"/>
+  </w:num>
+  <w:num w:numId="5">
     <w:abstractNumId w:val="11"/>
   </w:num>
-  <w:num w:numId="2">
-    <w:abstractNumId w:val="8"/>
+  <w:num w:numId="6">
+    <w:abstractNumId w:val="14"/>
   </w:num>
-  <w:num w:numId="3">
-    <w:abstractNumId w:val="3"/>
-  </w:num>
-  <w:num w:numId="4">
+  <w:num w:numId="7">
     <w:abstractNumId w:val="4"/>
   </w:num>
-  <w:num w:numId="5">
+  <w:num w:numId="8">
+    <w:abstractNumId w:val="5"/>
+  </w:num>
+  <w:num w:numId="9">
+    <w:abstractNumId w:val="1"/>
+  </w:num>
+  <w:num w:numId="10">
+    <w:abstractNumId w:val="10"/>
+  </w:num>
+  <w:num w:numId="11">
+    <w:abstractNumId w:val="9"/>
+  </w:num>
+  <w:num w:numId="12">
+    <w:abstractNumId w:val="13"/>
+  </w:num>
+  <w:num w:numId="13">
     <w:abstractNumId w:val="7"/>
   </w:num>
-  <w:num w:numId="6">
-    <w:abstractNumId w:val="10"/>
+  <w:num w:numId="14">
+    <w:abstractNumId w:val="3"/>
+    <w:lvlOverride w:ilvl="0">
+      <w:lvl w:ilvl="0">
+        <w:numFmt w:val="bullet"/>
+        <w:lvlText w:val="o"/>
+        <w:lvlJc w:val="left"/>
+        <w:pPr>
+          <w:tabs>
+            <w:tab w:val="num" w:pos="720"/>
+          </w:tabs>
+          <w:ind w:left="720" w:hanging="360"/>
+        </w:pPr>
+        <w:rPr>
+          <w:rFonts w:ascii="Courier New" w:hAnsi="Courier New" w:hint="default"/>
+          <w:sz w:val="20"/>
+        </w:rPr>
+      </w:lvl>
+    </w:lvlOverride>
   </w:num>
-  <w:num w:numId="7">
-    <w:abstractNumId w:val="1"/>
-  </w:num>
-  <w:num w:numId="8">
-    <w:abstractNumId w:val="2"/>
-  </w:num>
-  <w:num w:numId="9">
+  <w:num w:numId="15">
     <w:abstractNumId w:val="0"/>
   </w:num>
-  <w:num w:numId="10">
-    <w:abstractNumId w:val="6"/>
-  </w:num>
-  <w:num w:numId="11">
-    <w:abstractNumId w:val="5"/>
-  </w:num>
-  <w:num w:numId="12">
-    <w:abstractNumId w:val="9"/>
+  <w:num w:numId="16">
+    <w:abstractNumId w:val="2"/>
   </w:num>
 </w:numbering>
 </file>
@@ -3442,6 +4366,22 @@
       <w:contextualSpacing/>
     </w:pPr>
   </w:style>
+  <w:style w:type="paragraph" w:styleId="NormalWeb">
+    <w:name w:val="Normal (Web)"/>
+    <w:basedOn w:val="Normal"/>
+    <w:uiPriority w:val="99"/>
+    <w:unhideWhenUsed/>
+    <w:rsid w:val="00CB06B2"/>
+    <w:pPr>
+      <w:spacing w:before="100" w:beforeAutospacing="1" w:after="100" w:afterAutospacing="1" w:line="240" w:lineRule="auto"/>
+    </w:pPr>
+    <w:rPr>
+      <w:rFonts w:ascii="Times New Roman" w:eastAsia="Times New Roman" w:hAnsi="Times New Roman" w:cs="Times New Roman"/>
+      <w:sz w:val="24"/>
+      <w:szCs w:val="24"/>
+      <w:lang w:val="en-US"/>
+    </w:rPr>
+  </w:style>
 </w:styles>
 </file>
 

</xml_diff>

<commit_message>
Sua bieu do use case
</commit_message>
<xml_diff>
--- a/RequirementsAnalysis/Đề xuất đề tài PTPM chuyên nghiệp.docx
+++ b/RequirementsAnalysis/Đề xuất đề tài PTPM chuyên nghiệp.docx
@@ -1018,8 +1018,6 @@
         </w:rPr>
         <w:t>Hệ thống tạo ra 2 hóa đơn có chữ ký của Thủ kho và Shipper để xác nhận việc giao nhận hàng.</w:t>
       </w:r>
-      <w:bookmarkStart w:id="0" w:name="_GoBack"/>
-      <w:bookmarkEnd w:id="0"/>
     </w:p>
     <w:p>
       <w:pPr>
@@ -1230,7 +1228,7 @@
           <wp:inline distT="0" distB="0" distL="0" distR="0">
             <wp:extent cx="6114415" cy="5290185"/>
             <wp:effectExtent l="0" t="0" r="635" b="5715"/>
-            <wp:docPr id="4" name="Picture 4"/>
+            <wp:docPr id="3" name="Picture 3"/>
             <wp:cNvGraphicFramePr>
               <a:graphicFrameLocks xmlns:a="http://schemas.openxmlformats.org/drawingml/2006/main" noChangeAspect="1"/>
             </wp:cNvGraphicFramePr>
@@ -1238,7 +1236,7 @@
               <a:graphicData uri="http://schemas.openxmlformats.org/drawingml/2006/picture">
                 <pic:pic xmlns:pic="http://schemas.openxmlformats.org/drawingml/2006/picture">
                   <pic:nvPicPr>
-                    <pic:cNvPr id="4" name="Use case tổng quan.png"/>
+                    <pic:cNvPr id="3" name="Use case tổng quan.png"/>
                     <pic:cNvPicPr/>
                   </pic:nvPicPr>
                   <pic:blipFill>
@@ -1332,6 +1330,7 @@
           <w:szCs w:val="28"/>
         </w:rPr>
       </w:pPr>
+      <w:bookmarkStart w:id="0" w:name="_GoBack"/>
       <w:r>
         <w:rPr>
           <w:noProof/>
@@ -1382,6 +1381,7 @@
           </wp:inline>
         </w:drawing>
       </w:r>
+      <w:bookmarkEnd w:id="0"/>
     </w:p>
     <w:p>
       <w:pPr>
@@ -1798,13 +1798,7 @@
         <w:ind w:left="720"/>
       </w:pPr>
       <w:r>
-        <w:t>Nền tảng sử dụ</w:t>
-      </w:r>
-      <w:r>
-        <w:t>ng: Java</w:t>
-      </w:r>
-      <w:r>
-        <w:t>, hệ quản trị cơ sở dữ liệu MySQL.</w:t>
+        <w:t>Nền tảng sử dụng: Java, hệ quản trị cơ sở dữ liệu MySQL.</w:t>
       </w:r>
     </w:p>
     <w:p>
@@ -1826,21 +1820,7 @@
           <w:sz w:val="26"/>
           <w:szCs w:val="26"/>
         </w:rPr>
-        <w:t>Ngôn ngữ sử dụng: Java</w:t>
-      </w:r>
-      <w:r>
-        <w:rPr>
-          <w:sz w:val="26"/>
-          <w:szCs w:val="26"/>
-        </w:rPr>
-        <w:t>, MySQL</w:t>
-      </w:r>
-      <w:r>
-        <w:rPr>
-          <w:sz w:val="26"/>
-          <w:szCs w:val="26"/>
-        </w:rPr>
-        <w:t>.</w:t>
+        <w:t>Ngôn ngữ sử dụng: Java, MySQL.</w:t>
       </w:r>
     </w:p>
     <w:p>

</xml_diff>